<commit_message>
mise à jour TP3
</commit_message>
<xml_diff>
--- a/TP/TP3/Notes de TP3.docx
+++ b/TP/TP3/Notes de TP3.docx
@@ -140,43 +140,89 @@
           <w:i/>
           <w:iCs/>
         </w:rPr>
-        <w:t>.vhd</w:t>
-      </w:r>
-      <w:r>
-        <w:t xml:space="preserve">, créez un module </w:t>
-      </w:r>
+        <w:t>.</w:t>
+      </w:r>
+      <w:proofErr w:type="spellStart"/>
       <w:r>
         <w:rPr>
           <w:i/>
           <w:iCs/>
         </w:rPr>
-        <w:t xml:space="preserve">Counter_unit </w:t>
-      </w:r>
-      <w:r>
-        <w:t xml:space="preserve">à partir du compteur du TP1. Le module prendra en entrée un signal d’horloge et de resetn, et donnera en sortie le signal </w:t>
-      </w:r>
+        <w:t>vhd</w:t>
+      </w:r>
+      <w:proofErr w:type="spellEnd"/>
+      <w:r>
+        <w:t xml:space="preserve">, créez un module </w:t>
+      </w:r>
+      <w:proofErr w:type="spellStart"/>
       <w:r>
         <w:rPr>
           <w:i/>
           <w:iCs/>
         </w:rPr>
-        <w:t>end_counter</w:t>
-      </w:r>
-      <w:r>
-        <w:t xml:space="preserve">. Utilisez un paramètre </w:t>
-      </w:r>
+        <w:t>Counter_unit</w:t>
+      </w:r>
+      <w:proofErr w:type="spellEnd"/>
       <w:r>
         <w:rPr>
           <w:i/>
           <w:iCs/>
         </w:rPr>
-        <w:t xml:space="preserve">generic() </w:t>
+        <w:t xml:space="preserve"> </w:t>
+      </w:r>
+      <w:r>
+        <w:t xml:space="preserve">à partir du compteur du TP1. Le module prendra en entrée un signal d’horloge et de resetn, et donnera en sortie le signal </w:t>
+      </w:r>
+      <w:proofErr w:type="spellStart"/>
+      <w:r>
+        <w:rPr>
+          <w:i/>
+          <w:iCs/>
+        </w:rPr>
+        <w:t>end_counter</w:t>
+      </w:r>
+      <w:proofErr w:type="spellEnd"/>
+      <w:r>
+        <w:t xml:space="preserve">. Utilisez un paramètre </w:t>
+      </w:r>
+      <w:proofErr w:type="spellStart"/>
+      <w:proofErr w:type="gramStart"/>
+      <w:r>
+        <w:rPr>
+          <w:i/>
+          <w:iCs/>
+        </w:rPr>
+        <w:t>generic</w:t>
+      </w:r>
+      <w:proofErr w:type="spellEnd"/>
+      <w:r>
+        <w:rPr>
+          <w:i/>
+          <w:iCs/>
+        </w:rPr>
+        <w:t>(</w:t>
+      </w:r>
+      <w:proofErr w:type="gramEnd"/>
+      <w:r>
+        <w:rPr>
+          <w:i/>
+          <w:iCs/>
+        </w:rPr>
+        <w:t xml:space="preserve">) </w:t>
       </w:r>
       <w:r>
         <w:t xml:space="preserve">pour définir le nombre de coup d’horloge à compter. </w:t>
       </w:r>
       <w:r>
-        <w:t>Le code de Counter_unit ne sera plus modifié ensuite.</w:t>
+        <w:t xml:space="preserve">Le code de </w:t>
+      </w:r>
+      <w:proofErr w:type="spellStart"/>
+      <w:r>
+        <w:t>Counter_unit</w:t>
+      </w:r>
+      <w:proofErr w:type="spellEnd"/>
+      <w:r>
+        <w:t xml:space="preserve"> ne sera plus modifié ensuite.</w:t>
       </w:r>
     </w:p>
     <w:p>
@@ -283,17 +329,32 @@
     </w:p>
     <w:p>
       <w:r>
-        <w:t xml:space="preserve">Dans ce module Counter_unit, nous avons utilisé un paramètre générique </w:t>
-      </w:r>
+        <w:t xml:space="preserve">Dans ce module </w:t>
+      </w:r>
+      <w:proofErr w:type="spellStart"/>
+      <w:r>
+        <w:t>Counter_unit</w:t>
+      </w:r>
+      <w:proofErr w:type="spellEnd"/>
+      <w:r>
+        <w:t xml:space="preserve">, nous avons utilisé un paramètre générique </w:t>
+      </w:r>
+      <w:proofErr w:type="spellStart"/>
       <w:r>
         <w:t>max_count</w:t>
       </w:r>
-      <w:r>
-        <w:t xml:space="preserve"> pour définir le nombre de coups d'horloge à compter. Le compteur count</w:t>
+      <w:proofErr w:type="spellEnd"/>
+      <w:r>
+        <w:t xml:space="preserve"> pour définir le nombre de coups d'horloge à compter. Le compteur </w:t>
+      </w:r>
+      <w:proofErr w:type="spellStart"/>
+      <w:r>
+        <w:t>count</w:t>
       </w:r>
       <w:r>
         <w:t>er_unit</w:t>
       </w:r>
+      <w:proofErr w:type="spellEnd"/>
       <w:r>
         <w:t xml:space="preserve"> est une valeur non signée de </w:t>
       </w:r>
@@ -304,15 +365,33 @@
         <w:t xml:space="preserve"> bits qui compte jusqu'à </w:t>
       </w:r>
       <w:bookmarkStart w:id="1" w:name="_Hlk135162780"/>
+      <w:proofErr w:type="spellStart"/>
       <w:r>
         <w:t>max_count</w:t>
       </w:r>
+      <w:proofErr w:type="spellEnd"/>
       <w:r>
         <w:t xml:space="preserve"> </w:t>
       </w:r>
       <w:bookmarkEnd w:id="1"/>
       <w:r>
-        <w:t xml:space="preserve">- 1. Lorsque le compteur atteint max_count - 1, le signal end_counter est mis à '1' pour indiquer que le comptage est terminé. </w:t>
+        <w:t xml:space="preserve">- 1. Lorsque le compteur atteint </w:t>
+      </w:r>
+      <w:proofErr w:type="spellStart"/>
+      <w:r>
+        <w:t>max_count</w:t>
+      </w:r>
+      <w:proofErr w:type="spellEnd"/>
+      <w:r>
+        <w:t xml:space="preserve"> - 1, le signal </w:t>
+      </w:r>
+      <w:proofErr w:type="spellStart"/>
+      <w:r>
+        <w:t>end_counter</w:t>
+      </w:r>
+      <w:proofErr w:type="spellEnd"/>
+      <w:r>
+        <w:t xml:space="preserve"> est mis à '1' pour indiquer que le comptage est terminé. </w:t>
       </w:r>
     </w:p>
     <w:p/>
@@ -327,6 +406,7 @@
       <w:r>
         <w:t xml:space="preserve">En schéma RTL, créez un compteur du signal </w:t>
       </w:r>
+      <w:proofErr w:type="spellStart"/>
       <w:r>
         <w:rPr>
           <w:i/>
@@ -334,6 +414,7 @@
         </w:rPr>
         <w:t>end_counter</w:t>
       </w:r>
+      <w:proofErr w:type="spellEnd"/>
       <w:r>
         <w:t xml:space="preserve">. Ce compteur doit permettre de déterminer le nombre de cycles allumé/éteint qui ont été effectués par la LED. Le compteur doit pouvoir être remis à 0, maintenir sa valeur actuelle ou s’incrémenter. </w:t>
       </w:r>
@@ -396,13 +477,37 @@
     </w:p>
     <w:p>
       <w:r>
-        <w:t xml:space="preserve">Le passage à 1 de end_counter 2 avec le paramètre générique permet de définir le temps des états des leds(allumé/éteint). </w:t>
+        <w:t xml:space="preserve">Le passage à 1 </w:t>
+      </w:r>
+      <w:proofErr w:type="gramStart"/>
+      <w:r>
+        <w:t xml:space="preserve">de </w:t>
+      </w:r>
+      <w:proofErr w:type="spellStart"/>
+      <w:r>
+        <w:t>end</w:t>
+      </w:r>
+      <w:proofErr w:type="gramEnd"/>
+      <w:r>
+        <w:t>_counter</w:t>
+      </w:r>
+      <w:proofErr w:type="spellEnd"/>
+      <w:r>
+        <w:t xml:space="preserve"> 2 avec le paramètre générique permet de définir le temps des états des leds(allumé/éteint). </w:t>
       </w:r>
       <w:r>
         <w:t>Le nombre de cycles allumé/éteint</w:t>
       </w:r>
       <w:r>
-        <w:t xml:space="preserve"> dans notre tp est</w:t>
+        <w:t xml:space="preserve"> dans notre </w:t>
+      </w:r>
+      <w:proofErr w:type="spellStart"/>
+      <w:r>
+        <w:t>tp</w:t>
+      </w:r>
+      <w:proofErr w:type="spellEnd"/>
+      <w:r>
+        <w:t xml:space="preserve"> est</w:t>
       </w:r>
       <w:r>
         <w:t xml:space="preserve"> de 6. On a trois étapes</w:t>
@@ -423,7 +528,15 @@
         </w:numPr>
       </w:pPr>
       <w:r>
-        <w:t>Ecrivez un code VHDL décrivant ce compteur de cycle, vous utiliserez le module Counter_unit.</w:t>
+        <w:t xml:space="preserve">Ecrivez un code VHDL décrivant ce compteur de cycle, vous utiliserez le module </w:t>
+      </w:r>
+      <w:proofErr w:type="spellStart"/>
+      <w:r>
+        <w:t>Counter_unit</w:t>
+      </w:r>
+      <w:proofErr w:type="spellEnd"/>
+      <w:r>
+        <w:t>.</w:t>
       </w:r>
     </w:p>
     <w:p>
@@ -579,7 +692,15 @@
         </w:numPr>
       </w:pPr>
       <w:r>
-        <w:t>Tester votre architecture avec un testbench.</w:t>
+        <w:t xml:space="preserve">Tester votre architecture avec un </w:t>
+      </w:r>
+      <w:proofErr w:type="spellStart"/>
+      <w:r>
+        <w:t>testbench</w:t>
+      </w:r>
+      <w:proofErr w:type="spellEnd"/>
+      <w:r>
+        <w:t>.</w:t>
       </w:r>
     </w:p>
     <w:p>
@@ -743,10 +864,18 @@
         <w:t xml:space="preserve"> montant </w:t>
       </w:r>
       <w:r>
-        <w:t>d’end</w:t>
-      </w:r>
-      <w:r>
-        <w:t xml:space="preserve">_counter et end_count2. End_couter2 est </w:t>
+        <w:t>d’</w:t>
+      </w:r>
+      <w:proofErr w:type="spellStart"/>
+      <w:r>
+        <w:t>end</w:t>
+      </w:r>
+      <w:r>
+        <w:t>_counter</w:t>
+      </w:r>
+      <w:proofErr w:type="spellEnd"/>
+      <w:r>
+        <w:t xml:space="preserve"> et end_count2. End_couter2 est </w:t>
       </w:r>
       <w:r>
         <w:t xml:space="preserve">alors à 1, puis remise à 0 pour un nouveau cycle. </w:t>
@@ -855,41 +984,109 @@
     </w:p>
     <w:p>
       <w:r>
-        <w:t>-Led_out : Leds RGB</w:t>
-      </w:r>
-    </w:p>
-    <w:p>
-      <w:r>
-        <w:t>les signaux internes</w:t>
-      </w:r>
-    </w:p>
-    <w:p>
-      <w:r>
-        <w:t>current_state : état dans lequel se trouve la led actuellement</w:t>
-      </w:r>
-    </w:p>
-    <w:p>
-      <w:r>
-        <w:t>-next_state : état dans lequel va se trouver la led au prochain coup d’horloge</w:t>
-      </w:r>
-    </w:p>
-    <w:p>
-      <w:r>
-        <w:t>-s_led_out : signal internpour led_out</w:t>
-      </w:r>
+        <w:t>-</w:t>
+      </w:r>
+      <w:proofErr w:type="spellStart"/>
+      <w:r>
+        <w:t>Led_out</w:t>
+      </w:r>
+      <w:proofErr w:type="spellEnd"/>
+      <w:r>
+        <w:t> : Leds RGB</w:t>
+      </w:r>
+    </w:p>
+    <w:p>
+      <w:proofErr w:type="gramStart"/>
+      <w:r>
+        <w:t>les</w:t>
+      </w:r>
+      <w:proofErr w:type="gramEnd"/>
+      <w:r>
+        <w:t xml:space="preserve"> signaux internes</w:t>
+      </w:r>
+    </w:p>
+    <w:p>
+      <w:proofErr w:type="gramStart"/>
+      <w:r>
+        <w:t>current</w:t>
+      </w:r>
+      <w:proofErr w:type="gramEnd"/>
+      <w:r>
+        <w:t>_state : état dans lequel se trouve la led actuellement</w:t>
+      </w:r>
+    </w:p>
+    <w:p>
+      <w:r>
+        <w:t>-</w:t>
+      </w:r>
+      <w:proofErr w:type="spellStart"/>
+      <w:r>
+        <w:t>next_state</w:t>
+      </w:r>
+      <w:proofErr w:type="spellEnd"/>
+      <w:r>
+        <w:t> : état dans lequel va se trouver la led au prochain coup d’horloge</w:t>
+      </w:r>
+    </w:p>
+    <w:p>
+      <w:r>
+        <w:t>-</w:t>
+      </w:r>
+      <w:proofErr w:type="spellStart"/>
+      <w:r>
+        <w:t>s_led_out</w:t>
+      </w:r>
+      <w:proofErr w:type="spellEnd"/>
+      <w:r>
+        <w:t xml:space="preserve"> : signal </w:t>
+      </w:r>
+      <w:proofErr w:type="spellStart"/>
+      <w:r>
+        <w:t>internpour</w:t>
+      </w:r>
+      <w:proofErr w:type="spellEnd"/>
+      <w:r>
+        <w:t xml:space="preserve"> </w:t>
+      </w:r>
+      <w:proofErr w:type="spellStart"/>
+      <w:r>
+        <w:t>led_out</w:t>
+      </w:r>
+      <w:proofErr w:type="spellEnd"/>
       <w:r>
         <w:t xml:space="preserve"> RGB</w:t>
       </w:r>
     </w:p>
     <w:p>
       <w:r>
-        <w:t>-count_clig : compte nombre de clignotement</w:t>
-      </w:r>
-    </w:p>
-    <w:p>
-      <w:r>
-        <w:t>-val_clig : permet la validation du current_state à next_state</w:t>
-      </w:r>
+        <w:t>-</w:t>
+      </w:r>
+      <w:proofErr w:type="spellStart"/>
+      <w:r>
+        <w:t>count_clig</w:t>
+      </w:r>
+      <w:proofErr w:type="spellEnd"/>
+      <w:r>
+        <w:t> : compte nombre de clignotement</w:t>
+      </w:r>
+    </w:p>
+    <w:p>
+      <w:r>
+        <w:t>-</w:t>
+      </w:r>
+      <w:proofErr w:type="spellStart"/>
+      <w:r>
+        <w:t>val_clig</w:t>
+      </w:r>
+      <w:proofErr w:type="spellEnd"/>
+      <w:r>
+        <w:t xml:space="preserve"> : permet la validation du current_state à </w:t>
+      </w:r>
+      <w:proofErr w:type="spellStart"/>
+      <w:r>
+        <w:t>next_state</w:t>
+      </w:r>
+      <w:proofErr w:type="spellEnd"/>
     </w:p>
     <w:p>
       <w:r>
@@ -964,6 +1161,9 @@
         <w:jc w:val="center"/>
       </w:pPr>
       <w:r>
+        <w:rPr>
+          <w:noProof/>
+        </w:rPr>
         <w:drawing>
           <wp:inline distT="0" distB="0" distL="0" distR="0" wp14:anchorId="780261CB" wp14:editId="7D8EC843">
             <wp:extent cx="5275384" cy="2931931"/>
@@ -1004,7 +1204,31 @@
     <w:p>
       <w:r>
         <w:lastRenderedPageBreak/>
-        <w:t xml:space="preserve">Le schéma de l’ensemble, les signaux clock et resten sont reliés entres eux. Les points rouges sont les points de connexions du même signal. Sur ce schéma RTL, </w:t>
+        <w:t xml:space="preserve">Le schéma de l’ensemble, les signaux </w:t>
+      </w:r>
+      <w:proofErr w:type="spellStart"/>
+      <w:r>
+        <w:t>clock</w:t>
+      </w:r>
+      <w:proofErr w:type="spellEnd"/>
+      <w:r>
+        <w:t xml:space="preserve"> et </w:t>
+      </w:r>
+      <w:proofErr w:type="spellStart"/>
+      <w:r>
+        <w:t>resten</w:t>
+      </w:r>
+      <w:proofErr w:type="spellEnd"/>
+      <w:r>
+        <w:t xml:space="preserve"> sont reliés </w:t>
+      </w:r>
+      <w:proofErr w:type="spellStart"/>
+      <w:r>
+        <w:t>entres</w:t>
+      </w:r>
+      <w:proofErr w:type="spellEnd"/>
+      <w:r>
+        <w:t xml:space="preserve"> eux. Les points rouges sont les points de connexions du même signal. Sur ce schéma RTL, </w:t>
       </w:r>
       <w:r>
         <w:t>nous rajoutons</w:t>
@@ -1316,7 +1540,15 @@
         </w:numPr>
       </w:pPr>
       <w:r>
-        <w:t xml:space="preserve"> Ecrivez un testbench pour tester votre architecture. Vérifiez à la simulation que vous obtenez le résultat attendu.</w:t>
+        <w:t xml:space="preserve"> Ecrivez un </w:t>
+      </w:r>
+      <w:proofErr w:type="spellStart"/>
+      <w:r>
+        <w:t>testbench</w:t>
+      </w:r>
+      <w:proofErr w:type="spellEnd"/>
+      <w:r>
+        <w:t xml:space="preserve"> pour tester votre architecture. Vérifiez à la simulation que vous obtenez le résultat attendu.</w:t>
       </w:r>
     </w:p>
     <w:p>
@@ -1459,14 +1691,22 @@
     </w:p>
     <w:p>
       <w:pPr>
-        <w:pStyle w:val="Paragraphedeliste"/>
+        <w:jc w:val="center"/>
+      </w:pPr>
+      <w:r>
+        <w:t xml:space="preserve">Le RTL de l’ensemble </w:t>
+      </w:r>
+    </w:p>
+    <w:p>
+      <w:pPr>
+        <w:jc w:val="center"/>
       </w:pPr>
       <w:r>
         <w:drawing>
-          <wp:inline distT="0" distB="0" distL="0" distR="0" wp14:anchorId="6F33DD74" wp14:editId="224D8DF7">
-            <wp:extent cx="5760720" cy="2920365"/>
+          <wp:inline distT="0" distB="0" distL="0" distR="0" wp14:anchorId="7E219F1B" wp14:editId="01502789">
+            <wp:extent cx="5760720" cy="2898140"/>
             <wp:effectExtent l="0" t="0" r="0" b="0"/>
-            <wp:docPr id="156393065" name="Image 1"/>
+            <wp:docPr id="1501543565" name="Image 1"/>
             <wp:cNvGraphicFramePr>
               <a:graphicFrameLocks xmlns:a="http://schemas.openxmlformats.org/drawingml/2006/main" noChangeAspect="1"/>
             </wp:cNvGraphicFramePr>
@@ -1474,7 +1714,7 @@
               <a:graphicData uri="http://schemas.openxmlformats.org/drawingml/2006/picture">
                 <pic:pic xmlns:pic="http://schemas.openxmlformats.org/drawingml/2006/picture">
                   <pic:nvPicPr>
-                    <pic:cNvPr id="156393065" name=""/>
+                    <pic:cNvPr id="1501543565" name=""/>
                     <pic:cNvPicPr/>
                   </pic:nvPicPr>
                   <pic:blipFill>
@@ -1486,7 +1726,7 @@
                   <pic:spPr>
                     <a:xfrm>
                       <a:off x="0" y="0"/>
-                      <a:ext cx="5760720" cy="2920365"/>
+                      <a:ext cx="5760720" cy="2898140"/>
                     </a:xfrm>
                     <a:prstGeom prst="rect">
                       <a:avLst/>
@@ -1500,28 +1740,16 @@
       </w:r>
     </w:p>
     <w:p>
-      <w:pPr>
-        <w:pStyle w:val="Paragraphedeliste"/>
-      </w:pPr>
-    </w:p>
-    <w:p>
-      <w:pPr>
-        <w:pStyle w:val="Paragraphedeliste"/>
-        <w:numPr>
-          <w:ilvl w:val="0"/>
-          <w:numId w:val="20"/>
-        </w:numPr>
-      </w:pPr>
-      <w:r>
-        <w:t xml:space="preserve"> Exécutez la synthèse et relevez les ressources utilisées (y compris la FSM). Sur la schématique, identifiez où se situe votre compteur de cycle.</w:t>
-      </w:r>
-    </w:p>
-    <w:p>
-      <w:r>
-        <w:t>Nous retrouvons dans la synthèse les états de nos leds. Ils sont st</w:t>
-      </w:r>
-      <w:r>
-        <w:t xml:space="preserve">ockés dans un registre de 2 bits. </w:t>
+      <w:r>
+        <w:t xml:space="preserve">Les résultats de simulations sur le chronogramme </w:t>
+      </w:r>
+      <w:proofErr w:type="gramStart"/>
+      <w:r>
+        <w:t>montre</w:t>
+      </w:r>
+      <w:proofErr w:type="gramEnd"/>
+      <w:r>
+        <w:t xml:space="preserve"> que cela fonctionne bien.</w:t>
       </w:r>
     </w:p>
     <w:p>
@@ -1533,308 +1761,7 @@
           <w:noProof/>
         </w:rPr>
         <w:drawing>
-          <wp:inline distT="0" distB="0" distL="0" distR="0" wp14:anchorId="22DD3FD0" wp14:editId="0C3EF119">
-            <wp:extent cx="4221804" cy="867443"/>
-            <wp:effectExtent l="0" t="0" r="7620" b="8890"/>
-            <wp:docPr id="1242038400" name="Image 1"/>
-            <wp:cNvGraphicFramePr>
-              <a:graphicFrameLocks xmlns:a="http://schemas.openxmlformats.org/drawingml/2006/main" noChangeAspect="1"/>
-            </wp:cNvGraphicFramePr>
-            <a:graphic xmlns:a="http://schemas.openxmlformats.org/drawingml/2006/main">
-              <a:graphicData uri="http://schemas.openxmlformats.org/drawingml/2006/picture">
-                <pic:pic xmlns:pic="http://schemas.openxmlformats.org/drawingml/2006/picture">
-                  <pic:nvPicPr>
-                    <pic:cNvPr id="1242038400" name=""/>
-                    <pic:cNvPicPr/>
-                  </pic:nvPicPr>
-                  <pic:blipFill>
-                    <a:blip r:embed="rId29"/>
-                    <a:stretch>
-                      <a:fillRect/>
-                    </a:stretch>
-                  </pic:blipFill>
-                  <pic:spPr>
-                    <a:xfrm>
-                      <a:off x="0" y="0"/>
-                      <a:ext cx="4279924" cy="879385"/>
-                    </a:xfrm>
-                    <a:prstGeom prst="rect">
-                      <a:avLst/>
-                    </a:prstGeom>
-                  </pic:spPr>
-                </pic:pic>
-              </a:graphicData>
-            </a:graphic>
-          </wp:inline>
-        </w:drawing>
-      </w:r>
-    </w:p>
-    <w:p>
-      <w:r>
-        <w:t xml:space="preserve">La description du RTL dans la synthèse. </w:t>
-      </w:r>
-    </w:p>
-    <w:p>
-      <w:pPr>
-        <w:jc w:val="center"/>
-      </w:pPr>
-      <w:r>
-        <w:rPr>
-          <w:noProof/>
-        </w:rPr>
-        <w:lastRenderedPageBreak/>
-        <w:drawing>
-          <wp:inline distT="0" distB="0" distL="0" distR="0" wp14:anchorId="7E0B661A" wp14:editId="12F9ED0B">
-            <wp:extent cx="2879387" cy="1282942"/>
-            <wp:effectExtent l="0" t="0" r="0" b="0"/>
-            <wp:docPr id="1343984648" name="Image 1"/>
-            <wp:cNvGraphicFramePr>
-              <a:graphicFrameLocks xmlns:a="http://schemas.openxmlformats.org/drawingml/2006/main" noChangeAspect="1"/>
-            </wp:cNvGraphicFramePr>
-            <a:graphic xmlns:a="http://schemas.openxmlformats.org/drawingml/2006/main">
-              <a:graphicData uri="http://schemas.openxmlformats.org/drawingml/2006/picture">
-                <pic:pic xmlns:pic="http://schemas.openxmlformats.org/drawingml/2006/picture">
-                  <pic:nvPicPr>
-                    <pic:cNvPr id="1343984648" name=""/>
-                    <pic:cNvPicPr/>
-                  </pic:nvPicPr>
-                  <pic:blipFill>
-                    <a:blip r:embed="rId30"/>
-                    <a:stretch>
-                      <a:fillRect/>
-                    </a:stretch>
-                  </pic:blipFill>
-                  <pic:spPr>
-                    <a:xfrm>
-                      <a:off x="0" y="0"/>
-                      <a:ext cx="2905067" cy="1294384"/>
-                    </a:xfrm>
-                    <a:prstGeom prst="rect">
-                      <a:avLst/>
-                    </a:prstGeom>
-                  </pic:spPr>
-                </pic:pic>
-              </a:graphicData>
-            </a:graphic>
-          </wp:inline>
-        </w:drawing>
-      </w:r>
-      <w:r>
-        <w:rPr>
-          <w:noProof/>
-        </w:rPr>
-        <w:drawing>
-          <wp:inline distT="0" distB="0" distL="0" distR="0" wp14:anchorId="78CF5490" wp14:editId="32D81E36">
-            <wp:extent cx="1126235" cy="1546698"/>
-            <wp:effectExtent l="0" t="0" r="0" b="0"/>
-            <wp:docPr id="952242786" name="Image 1"/>
-            <wp:cNvGraphicFramePr>
-              <a:graphicFrameLocks xmlns:a="http://schemas.openxmlformats.org/drawingml/2006/main" noChangeAspect="1"/>
-            </wp:cNvGraphicFramePr>
-            <a:graphic xmlns:a="http://schemas.openxmlformats.org/drawingml/2006/main">
-              <a:graphicData uri="http://schemas.openxmlformats.org/drawingml/2006/picture">
-                <pic:pic xmlns:pic="http://schemas.openxmlformats.org/drawingml/2006/picture">
-                  <pic:nvPicPr>
-                    <pic:cNvPr id="952242786" name=""/>
-                    <pic:cNvPicPr/>
-                  </pic:nvPicPr>
-                  <pic:blipFill rotWithShape="1">
-                    <a:blip r:embed="rId31"/>
-                    <a:srcRect r="50934"/>
-                    <a:stretch/>
-                  </pic:blipFill>
-                  <pic:spPr bwMode="auto">
-                    <a:xfrm>
-                      <a:off x="0" y="0"/>
-                      <a:ext cx="1141106" cy="1567121"/>
-                    </a:xfrm>
-                    <a:prstGeom prst="rect">
-                      <a:avLst/>
-                    </a:prstGeom>
-                    <a:ln>
-                      <a:noFill/>
-                    </a:ln>
-                    <a:extLst>
-                      <a:ext uri="{53640926-AAD7-44D8-BBD7-CCE9431645EC}">
-                        <a14:shadowObscured xmlns:a14="http://schemas.microsoft.com/office/drawing/2010/main"/>
-                      </a:ext>
-                    </a:extLst>
-                  </pic:spPr>
-                </pic:pic>
-              </a:graphicData>
-            </a:graphic>
-          </wp:inline>
-        </w:drawing>
-      </w:r>
-    </w:p>
-    <w:p>
-      <w:r>
-        <w:t xml:space="preserve">Tous les ressources sont </w:t>
-      </w:r>
-      <w:r>
-        <w:t>répertoriées</w:t>
-      </w:r>
-      <w:r>
-        <w:t xml:space="preserve"> ci-dessus. </w:t>
-      </w:r>
-    </w:p>
-    <w:p>
-      <w:r>
-        <w:t>Dans la synthèse</w:t>
-      </w:r>
-      <w:r>
-        <w:t xml:space="preserve"> : voici</w:t>
-      </w:r>
-      <w:r>
-        <w:t xml:space="preserve"> le compteur de cycle. On retrouve autour de lui, les régistre qui gère </w:t>
-      </w:r>
-    </w:p>
-    <w:p>
-      <w:pPr>
-        <w:jc w:val="center"/>
-      </w:pPr>
-      <w:r>
-        <w:rPr>
-          <w:noProof/>
-        </w:rPr>
-        <w:drawing>
-          <wp:inline distT="0" distB="0" distL="0" distR="0" wp14:anchorId="5019BEFE" wp14:editId="15245520">
-            <wp:extent cx="1702340" cy="931246"/>
-            <wp:effectExtent l="0" t="0" r="0" b="2540"/>
-            <wp:docPr id="1249168625" name="Image 1"/>
-            <wp:cNvGraphicFramePr>
-              <a:graphicFrameLocks xmlns:a="http://schemas.openxmlformats.org/drawingml/2006/main" noChangeAspect="1"/>
-            </wp:cNvGraphicFramePr>
-            <a:graphic xmlns:a="http://schemas.openxmlformats.org/drawingml/2006/main">
-              <a:graphicData uri="http://schemas.openxmlformats.org/drawingml/2006/picture">
-                <pic:pic xmlns:pic="http://schemas.openxmlformats.org/drawingml/2006/picture">
-                  <pic:nvPicPr>
-                    <pic:cNvPr id="1249168625" name=""/>
-                    <pic:cNvPicPr/>
-                  </pic:nvPicPr>
-                  <pic:blipFill>
-                    <a:blip r:embed="rId32"/>
-                    <a:stretch>
-                      <a:fillRect/>
-                    </a:stretch>
-                  </pic:blipFill>
-                  <pic:spPr>
-                    <a:xfrm>
-                      <a:off x="0" y="0"/>
-                      <a:ext cx="1714808" cy="938066"/>
-                    </a:xfrm>
-                    <a:prstGeom prst="rect">
-                      <a:avLst/>
-                    </a:prstGeom>
-                  </pic:spPr>
-                </pic:pic>
-              </a:graphicData>
-            </a:graphic>
-          </wp:inline>
-        </w:drawing>
-      </w:r>
-    </w:p>
-    <w:p>
-      <w:pPr>
-        <w:jc w:val="center"/>
-      </w:pPr>
-      <w:r>
-        <w:rPr>
-          <w:noProof/>
-        </w:rPr>
-        <w:drawing>
-          <wp:inline distT="0" distB="0" distL="0" distR="0" wp14:anchorId="06293F85" wp14:editId="777688AF">
-            <wp:extent cx="5398980" cy="2888740"/>
-            <wp:effectExtent l="0" t="0" r="0" b="6985"/>
-            <wp:docPr id="1287145649" name="Image 1"/>
-            <wp:cNvGraphicFramePr>
-              <a:graphicFrameLocks xmlns:a="http://schemas.openxmlformats.org/drawingml/2006/main" noChangeAspect="1"/>
-            </wp:cNvGraphicFramePr>
-            <a:graphic xmlns:a="http://schemas.openxmlformats.org/drawingml/2006/main">
-              <a:graphicData uri="http://schemas.openxmlformats.org/drawingml/2006/picture">
-                <pic:pic xmlns:pic="http://schemas.openxmlformats.org/drawingml/2006/picture">
-                  <pic:nvPicPr>
-                    <pic:cNvPr id="1287145649" name=""/>
-                    <pic:cNvPicPr/>
-                  </pic:nvPicPr>
-                  <pic:blipFill>
-                    <a:blip r:embed="rId33"/>
-                    <a:stretch>
-                      <a:fillRect/>
-                    </a:stretch>
-                  </pic:blipFill>
-                  <pic:spPr>
-                    <a:xfrm>
-                      <a:off x="0" y="0"/>
-                      <a:ext cx="5414555" cy="2897073"/>
-                    </a:xfrm>
-                    <a:prstGeom prst="rect">
-                      <a:avLst/>
-                    </a:prstGeom>
-                  </pic:spPr>
-                </pic:pic>
-              </a:graphicData>
-            </a:graphic>
-          </wp:inline>
-        </w:drawing>
-      </w:r>
-    </w:p>
-    <w:p>
-      <w:pPr>
-        <w:pStyle w:val="Paragraphedeliste"/>
-      </w:pPr>
-      <w:r>
-        <w:rPr>
-          <w:noProof/>
-        </w:rPr>
-        <w:drawing>
-          <wp:inline distT="0" distB="0" distL="0" distR="0" wp14:anchorId="5524C5BD" wp14:editId="3AF899C7">
-            <wp:extent cx="5505855" cy="2145414"/>
-            <wp:effectExtent l="0" t="0" r="0" b="7620"/>
-            <wp:docPr id="589747879" name="Image 589747879"/>
-            <wp:cNvGraphicFramePr>
-              <a:graphicFrameLocks xmlns:a="http://schemas.openxmlformats.org/drawingml/2006/main" noChangeAspect="1"/>
-            </wp:cNvGraphicFramePr>
-            <a:graphic xmlns:a="http://schemas.openxmlformats.org/drawingml/2006/main">
-              <a:graphicData uri="http://schemas.openxmlformats.org/drawingml/2006/picture">
-                <pic:pic xmlns:pic="http://schemas.openxmlformats.org/drawingml/2006/picture">
-                  <pic:nvPicPr>
-                    <pic:cNvPr id="589747879" name=""/>
-                    <pic:cNvPicPr/>
-                  </pic:nvPicPr>
-                  <pic:blipFill>
-                    <a:blip r:embed="rId34"/>
-                    <a:stretch>
-                      <a:fillRect/>
-                    </a:stretch>
-                  </pic:blipFill>
-                  <pic:spPr>
-                    <a:xfrm>
-                      <a:off x="0" y="0"/>
-                      <a:ext cx="5514038" cy="2148603"/>
-                    </a:xfrm>
-                    <a:prstGeom prst="rect">
-                      <a:avLst/>
-                    </a:prstGeom>
-                  </pic:spPr>
-                </pic:pic>
-              </a:graphicData>
-            </a:graphic>
-          </wp:inline>
-        </w:drawing>
-      </w:r>
-    </w:p>
-    <w:p>
-      <w:pPr>
-        <w:pStyle w:val="Paragraphedeliste"/>
-      </w:pPr>
-      <w:r>
-        <w:rPr>
-          <w:noProof/>
-        </w:rPr>
-        <w:lastRenderedPageBreak/>
-        <w:drawing>
-          <wp:inline distT="0" distB="0" distL="0" distR="0" wp14:anchorId="09F3A6C8" wp14:editId="77D47627">
+          <wp:inline distT="0" distB="0" distL="0" distR="0" wp14:anchorId="441A3A87" wp14:editId="3D44131A">
             <wp:extent cx="5515896" cy="2115185"/>
             <wp:effectExtent l="0" t="0" r="8890" b="0"/>
             <wp:docPr id="1303003471" name="Image 1303003471"/>
@@ -1849,7 +1776,7 @@
                     <pic:cNvPicPr/>
                   </pic:nvPicPr>
                   <pic:blipFill rotWithShape="1">
-                    <a:blip r:embed="rId35"/>
+                    <a:blip r:embed="rId29"/>
                     <a:srcRect r="4250"/>
                     <a:stretch/>
                   </pic:blipFill>
@@ -1886,6 +1813,462 @@
         </w:numPr>
       </w:pPr>
       <w:r>
+        <w:lastRenderedPageBreak/>
+        <w:t xml:space="preserve"> Exécutez la synthèse et relevez les ressources utilisées (y compris la FSM). Sur la schématique, identifiez où se situe votre compteur de cycle.</w:t>
+      </w:r>
+    </w:p>
+    <w:p>
+      <w:r>
+        <w:t>Nous retrouvons dans la synthèse les états de nos leds. Ils sont st</w:t>
+      </w:r>
+      <w:r>
+        <w:t xml:space="preserve">ockés dans un registre de 2 bits. </w:t>
+      </w:r>
+    </w:p>
+    <w:p>
+      <w:pPr>
+        <w:jc w:val="center"/>
+      </w:pPr>
+      <w:r>
+        <w:rPr>
+          <w:noProof/>
+        </w:rPr>
+        <w:drawing>
+          <wp:inline distT="0" distB="0" distL="0" distR="0" wp14:anchorId="22DD3FD0" wp14:editId="0C3EF119">
+            <wp:extent cx="4221804" cy="867443"/>
+            <wp:effectExtent l="0" t="0" r="7620" b="8890"/>
+            <wp:docPr id="1242038400" name="Image 1"/>
+            <wp:cNvGraphicFramePr>
+              <a:graphicFrameLocks xmlns:a="http://schemas.openxmlformats.org/drawingml/2006/main" noChangeAspect="1"/>
+            </wp:cNvGraphicFramePr>
+            <a:graphic xmlns:a="http://schemas.openxmlformats.org/drawingml/2006/main">
+              <a:graphicData uri="http://schemas.openxmlformats.org/drawingml/2006/picture">
+                <pic:pic xmlns:pic="http://schemas.openxmlformats.org/drawingml/2006/picture">
+                  <pic:nvPicPr>
+                    <pic:cNvPr id="1242038400" name=""/>
+                    <pic:cNvPicPr/>
+                  </pic:nvPicPr>
+                  <pic:blipFill>
+                    <a:blip r:embed="rId30"/>
+                    <a:stretch>
+                      <a:fillRect/>
+                    </a:stretch>
+                  </pic:blipFill>
+                  <pic:spPr>
+                    <a:xfrm>
+                      <a:off x="0" y="0"/>
+                      <a:ext cx="4279924" cy="879385"/>
+                    </a:xfrm>
+                    <a:prstGeom prst="rect">
+                      <a:avLst/>
+                    </a:prstGeom>
+                  </pic:spPr>
+                </pic:pic>
+              </a:graphicData>
+            </a:graphic>
+          </wp:inline>
+        </w:drawing>
+      </w:r>
+    </w:p>
+    <w:p>
+      <w:r>
+        <w:t xml:space="preserve">La description du RTL dans la synthèse. </w:t>
+      </w:r>
+    </w:p>
+    <w:p>
+      <w:pPr>
+        <w:jc w:val="center"/>
+      </w:pPr>
+      <w:r>
+        <w:rPr>
+          <w:noProof/>
+        </w:rPr>
+        <w:drawing>
+          <wp:inline distT="0" distB="0" distL="0" distR="0" wp14:anchorId="7E0B661A" wp14:editId="2EBB6998">
+            <wp:extent cx="4116369" cy="1834092"/>
+            <wp:effectExtent l="0" t="0" r="0" b="0"/>
+            <wp:docPr id="1343984648" name="Image 1"/>
+            <wp:cNvGraphicFramePr>
+              <a:graphicFrameLocks xmlns:a="http://schemas.openxmlformats.org/drawingml/2006/main" noChangeAspect="1"/>
+            </wp:cNvGraphicFramePr>
+            <a:graphic xmlns:a="http://schemas.openxmlformats.org/drawingml/2006/main">
+              <a:graphicData uri="http://schemas.openxmlformats.org/drawingml/2006/picture">
+                <pic:pic xmlns:pic="http://schemas.openxmlformats.org/drawingml/2006/picture">
+                  <pic:nvPicPr>
+                    <pic:cNvPr id="1343984648" name=""/>
+                    <pic:cNvPicPr/>
+                  </pic:nvPicPr>
+                  <pic:blipFill>
+                    <a:blip r:embed="rId31"/>
+                    <a:stretch>
+                      <a:fillRect/>
+                    </a:stretch>
+                  </pic:blipFill>
+                  <pic:spPr>
+                    <a:xfrm>
+                      <a:off x="0" y="0"/>
+                      <a:ext cx="4212513" cy="1876930"/>
+                    </a:xfrm>
+                    <a:prstGeom prst="rect">
+                      <a:avLst/>
+                    </a:prstGeom>
+                  </pic:spPr>
+                </pic:pic>
+              </a:graphicData>
+            </a:graphic>
+          </wp:inline>
+        </w:drawing>
+      </w:r>
+      <w:r>
+        <w:rPr>
+          <w:noProof/>
+        </w:rPr>
+        <w:drawing>
+          <wp:inline distT="0" distB="0" distL="0" distR="0" wp14:anchorId="78CF5490" wp14:editId="406DAEFC">
+            <wp:extent cx="1393723" cy="1914050"/>
+            <wp:effectExtent l="0" t="0" r="0" b="0"/>
+            <wp:docPr id="952242786" name="Image 1"/>
+            <wp:cNvGraphicFramePr>
+              <a:graphicFrameLocks xmlns:a="http://schemas.openxmlformats.org/drawingml/2006/main" noChangeAspect="1"/>
+            </wp:cNvGraphicFramePr>
+            <a:graphic xmlns:a="http://schemas.openxmlformats.org/drawingml/2006/main">
+              <a:graphicData uri="http://schemas.openxmlformats.org/drawingml/2006/picture">
+                <pic:pic xmlns:pic="http://schemas.openxmlformats.org/drawingml/2006/picture">
+                  <pic:nvPicPr>
+                    <pic:cNvPr id="952242786" name=""/>
+                    <pic:cNvPicPr/>
+                  </pic:nvPicPr>
+                  <pic:blipFill rotWithShape="1">
+                    <a:blip r:embed="rId32"/>
+                    <a:srcRect r="50934"/>
+                    <a:stretch/>
+                  </pic:blipFill>
+                  <pic:spPr bwMode="auto">
+                    <a:xfrm>
+                      <a:off x="0" y="0"/>
+                      <a:ext cx="1419328" cy="1949214"/>
+                    </a:xfrm>
+                    <a:prstGeom prst="rect">
+                      <a:avLst/>
+                    </a:prstGeom>
+                    <a:ln>
+                      <a:noFill/>
+                    </a:ln>
+                    <a:extLst>
+                      <a:ext uri="{53640926-AAD7-44D8-BBD7-CCE9431645EC}">
+                        <a14:shadowObscured xmlns:a14="http://schemas.microsoft.com/office/drawing/2010/main"/>
+                      </a:ext>
+                    </a:extLst>
+                  </pic:spPr>
+                </pic:pic>
+              </a:graphicData>
+            </a:graphic>
+          </wp:inline>
+        </w:drawing>
+      </w:r>
+    </w:p>
+    <w:p>
+      <w:r>
+        <w:t xml:space="preserve">Tous les ressources sont </w:t>
+      </w:r>
+      <w:r>
+        <w:t>répertoriées</w:t>
+      </w:r>
+      <w:r>
+        <w:t xml:space="preserve"> ci-dessus. </w:t>
+      </w:r>
+      <w:r>
+        <w:t xml:space="preserve">Pour un générique de 4, on a 7 registres (deux pour la machine d’état, 3 pour le counter2 et 2 pour le </w:t>
+      </w:r>
+      <w:proofErr w:type="spellStart"/>
+      <w:r>
+        <w:t>counter_unit</w:t>
+      </w:r>
+      <w:proofErr w:type="spellEnd"/>
+      <w:r>
+        <w:t xml:space="preserve">). </w:t>
+      </w:r>
+    </w:p>
+    <w:p>
+      <w:r>
+        <w:t>Lorsque le généri</w:t>
+      </w:r>
+      <w:r>
+        <w:t>que</w:t>
+      </w:r>
+      <w:r>
+        <w:t xml:space="preserve"> est de 200000000, on adonc 33 registres (</w:t>
+      </w:r>
+      <w:r>
+        <w:t>deux pour la machine d’état, 3 pour le counter2 et 2</w:t>
+      </w:r>
+      <w:r>
+        <w:t>8</w:t>
+      </w:r>
+      <w:r>
+        <w:t xml:space="preserve"> pour le </w:t>
+      </w:r>
+      <w:proofErr w:type="spellStart"/>
+      <w:r>
+        <w:t>counter_unit</w:t>
+      </w:r>
+      <w:proofErr w:type="spellEnd"/>
+      <w:r>
+        <w:t xml:space="preserve">). </w:t>
+      </w:r>
+    </w:p>
+    <w:p>
+      <w:pPr>
+        <w:jc w:val="center"/>
+      </w:pPr>
+      <w:r>
+        <w:drawing>
+          <wp:inline distT="0" distB="0" distL="0" distR="0" wp14:anchorId="11FACD48" wp14:editId="085FEAF8">
+            <wp:extent cx="2395046" cy="1402423"/>
+            <wp:effectExtent l="0" t="0" r="5715" b="7620"/>
+            <wp:docPr id="1828744877" name="Image 1"/>
+            <wp:cNvGraphicFramePr>
+              <a:graphicFrameLocks xmlns:a="http://schemas.openxmlformats.org/drawingml/2006/main" noChangeAspect="1"/>
+            </wp:cNvGraphicFramePr>
+            <a:graphic xmlns:a="http://schemas.openxmlformats.org/drawingml/2006/main">
+              <a:graphicData uri="http://schemas.openxmlformats.org/drawingml/2006/picture">
+                <pic:pic xmlns:pic="http://schemas.openxmlformats.org/drawingml/2006/picture">
+                  <pic:nvPicPr>
+                    <pic:cNvPr id="1828744877" name=""/>
+                    <pic:cNvPicPr/>
+                  </pic:nvPicPr>
+                  <pic:blipFill>
+                    <a:blip r:embed="rId33"/>
+                    <a:stretch>
+                      <a:fillRect/>
+                    </a:stretch>
+                  </pic:blipFill>
+                  <pic:spPr>
+                    <a:xfrm>
+                      <a:off x="0" y="0"/>
+                      <a:ext cx="2419791" cy="1416913"/>
+                    </a:xfrm>
+                    <a:prstGeom prst="rect">
+                      <a:avLst/>
+                    </a:prstGeom>
+                  </pic:spPr>
+                </pic:pic>
+              </a:graphicData>
+            </a:graphic>
+          </wp:inline>
+        </w:drawing>
+      </w:r>
+      <w:r>
+        <w:drawing>
+          <wp:inline distT="0" distB="0" distL="0" distR="0" wp14:anchorId="4A69C1D3" wp14:editId="1AA1919A">
+            <wp:extent cx="1166117" cy="1416942"/>
+            <wp:effectExtent l="0" t="0" r="0" b="0"/>
+            <wp:docPr id="569866106" name="Image 1"/>
+            <wp:cNvGraphicFramePr>
+              <a:graphicFrameLocks xmlns:a="http://schemas.openxmlformats.org/drawingml/2006/main" noChangeAspect="1"/>
+            </wp:cNvGraphicFramePr>
+            <a:graphic xmlns:a="http://schemas.openxmlformats.org/drawingml/2006/main">
+              <a:graphicData uri="http://schemas.openxmlformats.org/drawingml/2006/picture">
+                <pic:pic xmlns:pic="http://schemas.openxmlformats.org/drawingml/2006/picture">
+                  <pic:nvPicPr>
+                    <pic:cNvPr id="569866106" name=""/>
+                    <pic:cNvPicPr/>
+                  </pic:nvPicPr>
+                  <pic:blipFill>
+                    <a:blip r:embed="rId34"/>
+                    <a:stretch>
+                      <a:fillRect/>
+                    </a:stretch>
+                  </pic:blipFill>
+                  <pic:spPr>
+                    <a:xfrm>
+                      <a:off x="0" y="0"/>
+                      <a:ext cx="1183316" cy="1437840"/>
+                    </a:xfrm>
+                    <a:prstGeom prst="rect">
+                      <a:avLst/>
+                    </a:prstGeom>
+                  </pic:spPr>
+                </pic:pic>
+              </a:graphicData>
+            </a:graphic>
+          </wp:inline>
+        </w:drawing>
+      </w:r>
+    </w:p>
+    <w:p>
+      <w:r>
+        <w:t>Dans la synthèse</w:t>
+      </w:r>
+      <w:r>
+        <w:t xml:space="preserve"> : voici</w:t>
+      </w:r>
+      <w:r>
+        <w:t xml:space="preserve"> le compteur de cycle. On retrouve autour de lui, les </w:t>
+      </w:r>
+      <w:r>
+        <w:t>registres</w:t>
+      </w:r>
+      <w:r>
+        <w:t xml:space="preserve"> qui gère</w:t>
+      </w:r>
+      <w:r>
+        <w:t xml:space="preserve"> le clignotement et la FSM.</w:t>
+      </w:r>
+      <w:r>
+        <w:t xml:space="preserve"> </w:t>
+      </w:r>
+    </w:p>
+    <w:p>
+      <w:pPr>
+        <w:jc w:val="center"/>
+      </w:pPr>
+      <w:r>
+        <w:rPr>
+          <w:noProof/>
+        </w:rPr>
+        <w:drawing>
+          <wp:inline distT="0" distB="0" distL="0" distR="0" wp14:anchorId="5019BEFE" wp14:editId="15245520">
+            <wp:extent cx="1702340" cy="931246"/>
+            <wp:effectExtent l="0" t="0" r="0" b="2540"/>
+            <wp:docPr id="1249168625" name="Image 1"/>
+            <wp:cNvGraphicFramePr>
+              <a:graphicFrameLocks xmlns:a="http://schemas.openxmlformats.org/drawingml/2006/main" noChangeAspect="1"/>
+            </wp:cNvGraphicFramePr>
+            <a:graphic xmlns:a="http://schemas.openxmlformats.org/drawingml/2006/main">
+              <a:graphicData uri="http://schemas.openxmlformats.org/drawingml/2006/picture">
+                <pic:pic xmlns:pic="http://schemas.openxmlformats.org/drawingml/2006/picture">
+                  <pic:nvPicPr>
+                    <pic:cNvPr id="1249168625" name=""/>
+                    <pic:cNvPicPr/>
+                  </pic:nvPicPr>
+                  <pic:blipFill>
+                    <a:blip r:embed="rId35"/>
+                    <a:stretch>
+                      <a:fillRect/>
+                    </a:stretch>
+                  </pic:blipFill>
+                  <pic:spPr>
+                    <a:xfrm>
+                      <a:off x="0" y="0"/>
+                      <a:ext cx="1714808" cy="938066"/>
+                    </a:xfrm>
+                    <a:prstGeom prst="rect">
+                      <a:avLst/>
+                    </a:prstGeom>
+                  </pic:spPr>
+                </pic:pic>
+              </a:graphicData>
+            </a:graphic>
+          </wp:inline>
+        </w:drawing>
+      </w:r>
+    </w:p>
+    <w:p>
+      <w:pPr>
+        <w:jc w:val="center"/>
+      </w:pPr>
+      <w:r>
+        <w:rPr>
+          <w:noProof/>
+        </w:rPr>
+        <w:lastRenderedPageBreak/>
+        <w:drawing>
+          <wp:inline distT="0" distB="0" distL="0" distR="0" wp14:anchorId="06293F85" wp14:editId="777688AF">
+            <wp:extent cx="5398980" cy="2888740"/>
+            <wp:effectExtent l="0" t="0" r="0" b="6985"/>
+            <wp:docPr id="1287145649" name="Image 1"/>
+            <wp:cNvGraphicFramePr>
+              <a:graphicFrameLocks xmlns:a="http://schemas.openxmlformats.org/drawingml/2006/main" noChangeAspect="1"/>
+            </wp:cNvGraphicFramePr>
+            <a:graphic xmlns:a="http://schemas.openxmlformats.org/drawingml/2006/main">
+              <a:graphicData uri="http://schemas.openxmlformats.org/drawingml/2006/picture">
+                <pic:pic xmlns:pic="http://schemas.openxmlformats.org/drawingml/2006/picture">
+                  <pic:nvPicPr>
+                    <pic:cNvPr id="1287145649" name=""/>
+                    <pic:cNvPicPr/>
+                  </pic:nvPicPr>
+                  <pic:blipFill>
+                    <a:blip r:embed="rId36"/>
+                    <a:stretch>
+                      <a:fillRect/>
+                    </a:stretch>
+                  </pic:blipFill>
+                  <pic:spPr>
+                    <a:xfrm>
+                      <a:off x="0" y="0"/>
+                      <a:ext cx="5414555" cy="2897073"/>
+                    </a:xfrm>
+                    <a:prstGeom prst="rect">
+                      <a:avLst/>
+                    </a:prstGeom>
+                  </pic:spPr>
+                </pic:pic>
+              </a:graphicData>
+            </a:graphic>
+          </wp:inline>
+        </w:drawing>
+      </w:r>
+    </w:p>
+    <w:p>
+      <w:pPr>
+        <w:pStyle w:val="Paragraphedeliste"/>
+      </w:pPr>
+      <w:r>
+        <w:rPr>
+          <w:noProof/>
+        </w:rPr>
+        <w:drawing>
+          <wp:inline distT="0" distB="0" distL="0" distR="0" wp14:anchorId="5524C5BD" wp14:editId="3AF899C7">
+            <wp:extent cx="5505855" cy="2145414"/>
+            <wp:effectExtent l="0" t="0" r="0" b="7620"/>
+            <wp:docPr id="589747879" name="Image 589747879"/>
+            <wp:cNvGraphicFramePr>
+              <a:graphicFrameLocks xmlns:a="http://schemas.openxmlformats.org/drawingml/2006/main" noChangeAspect="1"/>
+            </wp:cNvGraphicFramePr>
+            <a:graphic xmlns:a="http://schemas.openxmlformats.org/drawingml/2006/main">
+              <a:graphicData uri="http://schemas.openxmlformats.org/drawingml/2006/picture">
+                <pic:pic xmlns:pic="http://schemas.openxmlformats.org/drawingml/2006/picture">
+                  <pic:nvPicPr>
+                    <pic:cNvPr id="589747879" name=""/>
+                    <pic:cNvPicPr/>
+                  </pic:nvPicPr>
+                  <pic:blipFill>
+                    <a:blip r:embed="rId37"/>
+                    <a:stretch>
+                      <a:fillRect/>
+                    </a:stretch>
+                  </pic:blipFill>
+                  <pic:spPr>
+                    <a:xfrm>
+                      <a:off x="0" y="0"/>
+                      <a:ext cx="5514038" cy="2148603"/>
+                    </a:xfrm>
+                    <a:prstGeom prst="rect">
+                      <a:avLst/>
+                    </a:prstGeom>
+                  </pic:spPr>
+                </pic:pic>
+              </a:graphicData>
+            </a:graphic>
+          </wp:inline>
+        </w:drawing>
+      </w:r>
+    </w:p>
+    <w:p>
+      <w:pPr>
+        <w:pStyle w:val="Paragraphedeliste"/>
+      </w:pPr>
+    </w:p>
+    <w:p>
+      <w:pPr>
+        <w:pStyle w:val="Paragraphedeliste"/>
+        <w:numPr>
+          <w:ilvl w:val="0"/>
+          <w:numId w:val="20"/>
+        </w:numPr>
+      </w:pPr>
+      <w:r>
         <w:t xml:space="preserve"> Modifiez le fichier de contraintes pour connecter vos entrées / sorties du système avec les broches de la carte. Réglez l’horloge pour que sa fréquence soit à 100MHz.</w:t>
       </w:r>
     </w:p>
@@ -1915,7 +2298,7 @@
                     </pic:cNvPicPr>
                   </pic:nvPicPr>
                   <pic:blipFill>
-                    <a:blip r:embed="rId36">
+                    <a:blip r:embed="rId38">
                       <a:extLst>
                         <a:ext uri="{28A0092B-C50C-407E-A947-70E740481C1C}">
                           <a14:useLocalDpi xmlns:a14="http://schemas.microsoft.com/office/drawing/2010/main" val="0"/>
@@ -1958,19 +2341,33 @@
         </w:numPr>
       </w:pPr>
       <w:r>
-        <w:t xml:space="preserve"> Lancez l’implémentation puis étudiez le rapport de timing (vérifiez les violations de set up et de hold et identifiez le chemin critique).</w:t>
-      </w:r>
-    </w:p>
-    <w:p>
-      <w:r>
-        <w:t>Le Clock</w:t>
-      </w:r>
+        <w:t xml:space="preserve"> Lancez l’implémentation puis étudiez le rapport de timing (vérifiez les violations de set up et de </w:t>
+      </w:r>
+      <w:proofErr w:type="spellStart"/>
+      <w:r>
+        <w:t>hold</w:t>
+      </w:r>
+      <w:proofErr w:type="spellEnd"/>
+      <w:r>
+        <w:t xml:space="preserve"> et identifiez le chemin critique).</w:t>
+      </w:r>
+    </w:p>
+    <w:p>
+      <w:r>
+        <w:t xml:space="preserve">Le </w:t>
+      </w:r>
+      <w:proofErr w:type="spellStart"/>
+      <w:r>
+        <w:t>Clock</w:t>
+      </w:r>
+      <w:proofErr w:type="spellEnd"/>
     </w:p>
     <w:p>
       <w:r>
         <w:rPr>
           <w:noProof/>
         </w:rPr>
+        <w:lastRenderedPageBreak/>
         <w:drawing>
           <wp:inline distT="0" distB="0" distL="0" distR="0" wp14:anchorId="0DEADC68" wp14:editId="461A6CA3">
             <wp:extent cx="5760720" cy="1104265"/>
@@ -1987,7 +2384,7 @@
                     <pic:cNvPicPr/>
                   </pic:nvPicPr>
                   <pic:blipFill>
-                    <a:blip r:embed="rId37"/>
+                    <a:blip r:embed="rId39"/>
                     <a:stretch>
                       <a:fillRect/>
                     </a:stretch>
@@ -2030,7 +2427,15 @@
         <w:t>sont</w:t>
       </w:r>
       <w:r>
-        <w:t xml:space="preserve"> à 0, il n’y a pas de violation du set up et du hold. </w:t>
+        <w:t xml:space="preserve"> à 0, il n’y a pas de violation du set up et du </w:t>
+      </w:r>
+      <w:proofErr w:type="spellStart"/>
+      <w:r>
+        <w:t>hold</w:t>
+      </w:r>
+      <w:proofErr w:type="spellEnd"/>
+      <w:r>
+        <w:t xml:space="preserve">. </w:t>
       </w:r>
       <w:r>
         <w:t xml:space="preserve">Pas de métastabilité. </w:t>
@@ -2057,7 +2462,7 @@
                     <pic:cNvPicPr/>
                   </pic:nvPicPr>
                   <pic:blipFill>
-                    <a:blip r:embed="rId38"/>
+                    <a:blip r:embed="rId40"/>
                     <a:stretch>
                       <a:fillRect/>
                     </a:stretch>
@@ -2084,39 +2489,442 @@
       </w:r>
     </w:p>
     <w:p>
-      <w:r>
-        <w:lastRenderedPageBreak/>
-        <w:t>Max Delay Paths</w:t>
-      </w:r>
-    </w:p>
-    <w:p>
-      <w:r>
+      <w:pPr>
+        <w:rPr>
+          <w:i/>
+          <w:iCs/>
+          <w:sz w:val="22"/>
+          <w:szCs w:val="20"/>
+        </w:rPr>
+      </w:pPr>
+      <w:r>
+        <w:rPr>
+          <w:i/>
+          <w:iCs/>
+          <w:sz w:val="22"/>
+          <w:szCs w:val="20"/>
+        </w:rPr>
+        <w:t xml:space="preserve">Max Delay </w:t>
+      </w:r>
+      <w:proofErr w:type="spellStart"/>
+      <w:r>
+        <w:rPr>
+          <w:i/>
+          <w:iCs/>
+          <w:sz w:val="22"/>
+          <w:szCs w:val="20"/>
+        </w:rPr>
+        <w:t>Paths</w:t>
+      </w:r>
+      <w:proofErr w:type="spellEnd"/>
+    </w:p>
+    <w:p>
+      <w:pPr>
+        <w:rPr>
+          <w:i/>
+          <w:iCs/>
+          <w:sz w:val="22"/>
+          <w:szCs w:val="20"/>
+        </w:rPr>
+      </w:pPr>
+      <w:r>
+        <w:rPr>
+          <w:i/>
+          <w:iCs/>
+          <w:sz w:val="22"/>
+          <w:szCs w:val="20"/>
+        </w:rPr>
         <w:t>--------------------------------------------------------------------------------------</w:t>
       </w:r>
     </w:p>
     <w:p>
-      <w:r>
-        <w:t>Slack (MET) :             25.927ns  (required time - arrival time)</w:t>
-      </w:r>
-    </w:p>
-    <w:p>
-      <w:r>
-        <w:t xml:space="preserve">  Source:                 dbg_hub/inst/BSCANID.u_xsdbm_id/SWITCH_N_EXT_BSCAN.bscan_switch/state_reg[0]/C</w:t>
-      </w:r>
-    </w:p>
-    <w:p>
-      <w:r>
-        <w:t xml:space="preserve">                            (rising edge-triggered cell FDRE clocked by dbg_hub/inst/BSCANID.u_xsdbm_id/SWITCH_N_EXT_BSCAN.bscan_inst/SERIES7_BSCAN.bscan_inst/TCK  {rise@0.000ns fall@16.500ns period=33.000ns})</w:t>
-      </w:r>
-    </w:p>
-    <w:p>
-      <w:r>
-        <w:t xml:space="preserve">  Destination:            dbg_hub/inst/BSCANID.u_xsdbm_id/SWITCH_N_EXT_BSCAN.bscan_switch/portno_temp_reg[3]/D</w:t>
-      </w:r>
-    </w:p>
-    <w:p>
-      <w:r>
-        <w:t xml:space="preserve">                            (rising edge-triggered cell FDRE clocked by dbg_hub/inst/BSCANID.u_xsdbm_id/SWITCH_N_EXT_BSCAN.bscan_inst/SERIES7_BSCAN.bscan_inst/TCK  {rise@0.000ns fall@16.500ns period=33.000ns})</w:t>
+      <w:pPr>
+        <w:rPr>
+          <w:i/>
+          <w:iCs/>
+          <w:sz w:val="22"/>
+          <w:szCs w:val="20"/>
+        </w:rPr>
+      </w:pPr>
+      <w:r>
+        <w:rPr>
+          <w:i/>
+          <w:iCs/>
+          <w:sz w:val="22"/>
+          <w:szCs w:val="20"/>
+        </w:rPr>
+        <w:t>Slack (MET) :             25.927</w:t>
+      </w:r>
+      <w:proofErr w:type="gramStart"/>
+      <w:r>
+        <w:rPr>
+          <w:i/>
+          <w:iCs/>
+          <w:sz w:val="22"/>
+          <w:szCs w:val="20"/>
+        </w:rPr>
+        <w:t>ns  (</w:t>
+      </w:r>
+      <w:proofErr w:type="spellStart"/>
+      <w:proofErr w:type="gramEnd"/>
+      <w:r>
+        <w:rPr>
+          <w:i/>
+          <w:iCs/>
+          <w:sz w:val="22"/>
+          <w:szCs w:val="20"/>
+        </w:rPr>
+        <w:t>required</w:t>
+      </w:r>
+      <w:proofErr w:type="spellEnd"/>
+      <w:r>
+        <w:rPr>
+          <w:i/>
+          <w:iCs/>
+          <w:sz w:val="22"/>
+          <w:szCs w:val="20"/>
+        </w:rPr>
+        <w:t xml:space="preserve"> time - </w:t>
+      </w:r>
+      <w:proofErr w:type="spellStart"/>
+      <w:r>
+        <w:rPr>
+          <w:i/>
+          <w:iCs/>
+          <w:sz w:val="22"/>
+          <w:szCs w:val="20"/>
+        </w:rPr>
+        <w:t>arrival</w:t>
+      </w:r>
+      <w:proofErr w:type="spellEnd"/>
+      <w:r>
+        <w:rPr>
+          <w:i/>
+          <w:iCs/>
+          <w:sz w:val="22"/>
+          <w:szCs w:val="20"/>
+        </w:rPr>
+        <w:t xml:space="preserve"> time)</w:t>
+      </w:r>
+    </w:p>
+    <w:p>
+      <w:pPr>
+        <w:rPr>
+          <w:i/>
+          <w:iCs/>
+          <w:sz w:val="22"/>
+          <w:szCs w:val="20"/>
+        </w:rPr>
+      </w:pPr>
+      <w:r>
+        <w:rPr>
+          <w:i/>
+          <w:iCs/>
+          <w:sz w:val="22"/>
+          <w:szCs w:val="20"/>
+        </w:rPr>
+        <w:t xml:space="preserve">  </w:t>
+      </w:r>
+      <w:proofErr w:type="gramStart"/>
+      <w:r>
+        <w:rPr>
+          <w:i/>
+          <w:iCs/>
+          <w:sz w:val="22"/>
+          <w:szCs w:val="20"/>
+        </w:rPr>
+        <w:t>Source:</w:t>
+      </w:r>
+      <w:proofErr w:type="gramEnd"/>
+      <w:r>
+        <w:rPr>
+          <w:i/>
+          <w:iCs/>
+          <w:sz w:val="22"/>
+          <w:szCs w:val="20"/>
+        </w:rPr>
+        <w:t xml:space="preserve">                 dbg_hub/inst/BSCANID.u_xsdbm_id/SWITCH_N_EXT_BSCAN.bscan_switch/state_reg[0]/C</w:t>
+      </w:r>
+    </w:p>
+    <w:p>
+      <w:pPr>
+        <w:rPr>
+          <w:i/>
+          <w:iCs/>
+          <w:sz w:val="22"/>
+          <w:szCs w:val="20"/>
+        </w:rPr>
+      </w:pPr>
+      <w:r>
+        <w:rPr>
+          <w:i/>
+          <w:iCs/>
+          <w:sz w:val="22"/>
+          <w:szCs w:val="20"/>
+        </w:rPr>
+        <w:t xml:space="preserve">                            (</w:t>
+      </w:r>
+      <w:proofErr w:type="spellStart"/>
+      <w:proofErr w:type="gramStart"/>
+      <w:r>
+        <w:rPr>
+          <w:i/>
+          <w:iCs/>
+          <w:sz w:val="22"/>
+          <w:szCs w:val="20"/>
+        </w:rPr>
+        <w:t>rising</w:t>
+      </w:r>
+      <w:proofErr w:type="spellEnd"/>
+      <w:proofErr w:type="gramEnd"/>
+      <w:r>
+        <w:rPr>
+          <w:i/>
+          <w:iCs/>
+          <w:sz w:val="22"/>
+          <w:szCs w:val="20"/>
+        </w:rPr>
+        <w:t xml:space="preserve"> </w:t>
+      </w:r>
+      <w:proofErr w:type="spellStart"/>
+      <w:r>
+        <w:rPr>
+          <w:i/>
+          <w:iCs/>
+          <w:sz w:val="22"/>
+          <w:szCs w:val="20"/>
+        </w:rPr>
+        <w:t>edge-triggered</w:t>
+      </w:r>
+      <w:proofErr w:type="spellEnd"/>
+      <w:r>
+        <w:rPr>
+          <w:i/>
+          <w:iCs/>
+          <w:sz w:val="22"/>
+          <w:szCs w:val="20"/>
+        </w:rPr>
+        <w:t xml:space="preserve"> </w:t>
+      </w:r>
+      <w:proofErr w:type="spellStart"/>
+      <w:r>
+        <w:rPr>
+          <w:i/>
+          <w:iCs/>
+          <w:sz w:val="22"/>
+          <w:szCs w:val="20"/>
+        </w:rPr>
+        <w:t>cell</w:t>
+      </w:r>
+      <w:proofErr w:type="spellEnd"/>
+      <w:r>
+        <w:rPr>
+          <w:i/>
+          <w:iCs/>
+          <w:sz w:val="22"/>
+          <w:szCs w:val="20"/>
+        </w:rPr>
+        <w:t xml:space="preserve"> FDRE </w:t>
+      </w:r>
+      <w:proofErr w:type="spellStart"/>
+      <w:r>
+        <w:rPr>
+          <w:i/>
+          <w:iCs/>
+          <w:sz w:val="22"/>
+          <w:szCs w:val="20"/>
+        </w:rPr>
+        <w:t>clocked</w:t>
+      </w:r>
+      <w:proofErr w:type="spellEnd"/>
+      <w:r>
+        <w:rPr>
+          <w:i/>
+          <w:iCs/>
+          <w:sz w:val="22"/>
+          <w:szCs w:val="20"/>
+        </w:rPr>
+        <w:t xml:space="preserve"> by dbg_hub/inst/BSCANID.u_xsdbm_id/SWITCH_N_EXT_BSCAN.bscan_inst/SERIES7_BSCAN.bscan_inst/TCK  {rise@0.000ns fall@16.500ns </w:t>
+      </w:r>
+      <w:proofErr w:type="spellStart"/>
+      <w:r>
+        <w:rPr>
+          <w:i/>
+          <w:iCs/>
+          <w:sz w:val="22"/>
+          <w:szCs w:val="20"/>
+        </w:rPr>
+        <w:t>period</w:t>
+      </w:r>
+      <w:proofErr w:type="spellEnd"/>
+      <w:r>
+        <w:rPr>
+          <w:i/>
+          <w:iCs/>
+          <w:sz w:val="22"/>
+          <w:szCs w:val="20"/>
+        </w:rPr>
+        <w:t>=33.000ns})</w:t>
+      </w:r>
+    </w:p>
+    <w:p>
+      <w:pPr>
+        <w:rPr>
+          <w:i/>
+          <w:iCs/>
+          <w:sz w:val="22"/>
+          <w:szCs w:val="20"/>
+        </w:rPr>
+      </w:pPr>
+      <w:r>
+        <w:rPr>
+          <w:i/>
+          <w:iCs/>
+          <w:sz w:val="22"/>
+          <w:szCs w:val="20"/>
+        </w:rPr>
+        <w:t xml:space="preserve">  </w:t>
+      </w:r>
+      <w:proofErr w:type="gramStart"/>
+      <w:r>
+        <w:rPr>
+          <w:i/>
+          <w:iCs/>
+          <w:sz w:val="22"/>
+          <w:szCs w:val="20"/>
+        </w:rPr>
+        <w:t>Destination:</w:t>
+      </w:r>
+      <w:proofErr w:type="gramEnd"/>
+      <w:r>
+        <w:rPr>
+          <w:i/>
+          <w:iCs/>
+          <w:sz w:val="22"/>
+          <w:szCs w:val="20"/>
+        </w:rPr>
+        <w:t xml:space="preserve">            dbg_hub/inst/BSCANID.u_xsdbm_id/SWITCH_N_EXT_BSCAN.bscan_switch/portno_temp_reg[3]/D</w:t>
+      </w:r>
+    </w:p>
+    <w:p>
+      <w:pPr>
+        <w:rPr>
+          <w:i/>
+          <w:iCs/>
+          <w:sz w:val="22"/>
+          <w:szCs w:val="20"/>
+        </w:rPr>
+      </w:pPr>
+      <w:r>
+        <w:rPr>
+          <w:i/>
+          <w:iCs/>
+          <w:sz w:val="22"/>
+          <w:szCs w:val="20"/>
+        </w:rPr>
+        <w:t xml:space="preserve">                            (</w:t>
+      </w:r>
+      <w:proofErr w:type="spellStart"/>
+      <w:proofErr w:type="gramStart"/>
+      <w:r>
+        <w:rPr>
+          <w:i/>
+          <w:iCs/>
+          <w:sz w:val="22"/>
+          <w:szCs w:val="20"/>
+        </w:rPr>
+        <w:t>rising</w:t>
+      </w:r>
+      <w:proofErr w:type="spellEnd"/>
+      <w:proofErr w:type="gramEnd"/>
+      <w:r>
+        <w:rPr>
+          <w:i/>
+          <w:iCs/>
+          <w:sz w:val="22"/>
+          <w:szCs w:val="20"/>
+        </w:rPr>
+        <w:t xml:space="preserve"> </w:t>
+      </w:r>
+      <w:proofErr w:type="spellStart"/>
+      <w:r>
+        <w:rPr>
+          <w:i/>
+          <w:iCs/>
+          <w:sz w:val="22"/>
+          <w:szCs w:val="20"/>
+        </w:rPr>
+        <w:t>edge-triggered</w:t>
+      </w:r>
+      <w:proofErr w:type="spellEnd"/>
+      <w:r>
+        <w:rPr>
+          <w:i/>
+          <w:iCs/>
+          <w:sz w:val="22"/>
+          <w:szCs w:val="20"/>
+        </w:rPr>
+        <w:t xml:space="preserve"> </w:t>
+      </w:r>
+      <w:proofErr w:type="spellStart"/>
+      <w:r>
+        <w:rPr>
+          <w:i/>
+          <w:iCs/>
+          <w:sz w:val="22"/>
+          <w:szCs w:val="20"/>
+        </w:rPr>
+        <w:t>cell</w:t>
+      </w:r>
+      <w:proofErr w:type="spellEnd"/>
+      <w:r>
+        <w:rPr>
+          <w:i/>
+          <w:iCs/>
+          <w:sz w:val="22"/>
+          <w:szCs w:val="20"/>
+        </w:rPr>
+        <w:t xml:space="preserve"> FDRE </w:t>
+      </w:r>
+      <w:proofErr w:type="spellStart"/>
+      <w:r>
+        <w:rPr>
+          <w:i/>
+          <w:iCs/>
+          <w:sz w:val="22"/>
+          <w:szCs w:val="20"/>
+        </w:rPr>
+        <w:t>clocked</w:t>
+      </w:r>
+      <w:proofErr w:type="spellEnd"/>
+      <w:r>
+        <w:rPr>
+          <w:i/>
+          <w:iCs/>
+          <w:sz w:val="22"/>
+          <w:szCs w:val="20"/>
+        </w:rPr>
+        <w:t xml:space="preserve"> by dbg_hub/inst/BSCANID.u_xsdbm_id/SWITCH_N_EXT_BSCAN.bscan_inst/SERIES7_BSCAN.bscan_inst/TCK  {rise@0.000ns fall@16.500ns </w:t>
+      </w:r>
+      <w:proofErr w:type="spellStart"/>
+      <w:r>
+        <w:rPr>
+          <w:i/>
+          <w:iCs/>
+          <w:sz w:val="22"/>
+          <w:szCs w:val="20"/>
+        </w:rPr>
+        <w:t>period</w:t>
+      </w:r>
+      <w:proofErr w:type="spellEnd"/>
+      <w:r>
+        <w:rPr>
+          <w:i/>
+          <w:iCs/>
+          <w:sz w:val="22"/>
+          <w:szCs w:val="20"/>
+        </w:rPr>
+        <w:t>=33.000ns})</w:t>
       </w:r>
     </w:p>
     <w:p>
@@ -2142,7 +2950,7 @@
                     </pic:cNvPicPr>
                   </pic:nvPicPr>
                   <pic:blipFill>
-                    <a:blip r:embed="rId39" cstate="print">
+                    <a:blip r:embed="rId41" cstate="print">
                       <a:extLst>
                         <a:ext uri="{28A0092B-C50C-407E-A947-70E740481C1C}">
                           <a14:useLocalDpi xmlns:a14="http://schemas.microsoft.com/office/drawing/2010/main" val="0"/>
@@ -2188,12 +2996,28 @@
         <w:t xml:space="preserve"> </w:t>
       </w:r>
       <w:r>
-        <w:t xml:space="preserve"> Générez le bitstream pour vérifier le système sur carte.</w:t>
-      </w:r>
-    </w:p>
-    <w:p>
-      <w:r>
-        <w:t>Les signaux leds out , et current_state sont observés dans le trigger</w:t>
+        <w:t xml:space="preserve"> Générez le </w:t>
+      </w:r>
+      <w:proofErr w:type="spellStart"/>
+      <w:r>
+        <w:t>bitstream</w:t>
+      </w:r>
+      <w:proofErr w:type="spellEnd"/>
+      <w:r>
+        <w:t xml:space="preserve"> pour vérifier le système sur carte.</w:t>
+      </w:r>
+    </w:p>
+    <w:p>
+      <w:r>
+        <w:t xml:space="preserve">Les signaux leds </w:t>
+      </w:r>
+      <w:proofErr w:type="gramStart"/>
+      <w:r>
+        <w:t>out ,</w:t>
+      </w:r>
+      <w:proofErr w:type="gramEnd"/>
+      <w:r>
+        <w:t xml:space="preserve"> et current_state sont observés dans le trigger</w:t>
       </w:r>
       <w:r>
         <w:t>.</w:t>
@@ -2203,8 +3027,13 @@
       </w:r>
     </w:p>
     <w:p>
-      <w:r>
-        <w:t>hw_ila_1</w:t>
+      <w:proofErr w:type="gramStart"/>
+      <w:r>
+        <w:t>hw</w:t>
+      </w:r>
+      <w:proofErr w:type="gramEnd"/>
+      <w:r>
+        <w:t>_ila_1</w:t>
       </w:r>
     </w:p>
     <w:p>
@@ -2212,7 +3041,27 @@
         <w:t>Pour rappel, l</w:t>
       </w:r>
       <w:r>
-        <w:t>a principale fonction d'une ILA est de surveiller et d'analyser les signaux numériques à l'intérieur d'un circuit intégré ou d'un FPGA (Field-Programmable Gate Array). Elle permet de détecter les erreurs, de valider le fonctionnement des circuits et de comprendre le comportement des signaux lors de l'exécution d'un programme ou d'une séquence d'opérations.</w:t>
+        <w:t xml:space="preserve">a principale fonction d'une ILA est de surveiller et d'analyser les signaux numériques à l'intérieur d'un circuit intégré ou d'un FPGA (Field-Programmable </w:t>
+      </w:r>
+      <w:proofErr w:type="spellStart"/>
+      <w:r>
+        <w:t>Gate</w:t>
+      </w:r>
+      <w:proofErr w:type="spellEnd"/>
+      <w:r>
+        <w:t xml:space="preserve"> </w:t>
+      </w:r>
+      <w:proofErr w:type="spellStart"/>
+      <w:r>
+        <w:t>Array</w:t>
+      </w:r>
+      <w:proofErr w:type="spellEnd"/>
+      <w:r>
+        <w:t xml:space="preserve">). Elle permet de détecter les erreurs, de valider le fonctionnement des circuits et de comprendre </w:t>
+      </w:r>
+      <w:r>
+        <w:lastRenderedPageBreak/>
+        <w:t>le comportement des signaux lors de l'exécution d'un programme ou d'une séquence d'opérations.</w:t>
       </w:r>
     </w:p>
     <w:p>
@@ -2235,25 +3084,37 @@
         <w:t>du current_state</w:t>
       </w:r>
       <w:r>
-        <w:t>. On procède à un changement de valeur sur le signal de déclenchement entraînera l'ILA pour commencer à enregistrer les signaux sondés (Led,</w:t>
-      </w:r>
-      <w:r>
-        <w:t>out RGB</w:t>
+        <w:t>. On procède à un changement de valeur sur le signal de déclenchement entraînera l'ILA pour commencer à enregistrer les signaux sondés (</w:t>
+      </w:r>
+      <w:proofErr w:type="spellStart"/>
+      <w:proofErr w:type="gramStart"/>
+      <w:r>
+        <w:t>Led,</w:t>
+      </w:r>
+      <w:r>
+        <w:t>out</w:t>
+      </w:r>
+      <w:proofErr w:type="spellEnd"/>
+      <w:proofErr w:type="gramEnd"/>
+      <w:r>
+        <w:t xml:space="preserve"> RGB</w:t>
       </w:r>
       <w:r>
         <w:t>). Ceci est fait dans le déclencheur (trigger setup).</w:t>
       </w:r>
     </w:p>
     <w:p>
+      <w:pPr>
+        <w:jc w:val="center"/>
+      </w:pPr>
       <w:r>
         <w:rPr>
           <w:noProof/>
         </w:rPr>
-        <w:lastRenderedPageBreak/>
         <w:drawing>
-          <wp:inline distT="0" distB="0" distL="0" distR="0" wp14:anchorId="17614DF7" wp14:editId="3AF69655">
-            <wp:extent cx="5760720" cy="3135630"/>
-            <wp:effectExtent l="0" t="0" r="0" b="7620"/>
+          <wp:inline distT="0" distB="0" distL="0" distR="0" wp14:anchorId="17614DF7" wp14:editId="2D402CA4">
+            <wp:extent cx="5126437" cy="2790382"/>
+            <wp:effectExtent l="0" t="0" r="0" b="0"/>
             <wp:docPr id="1165903021" name="Image 1"/>
             <wp:cNvGraphicFramePr>
               <a:graphicFrameLocks xmlns:a="http://schemas.openxmlformats.org/drawingml/2006/main" noChangeAspect="1"/>
@@ -2266,7 +3127,7 @@
                     <pic:cNvPicPr/>
                   </pic:nvPicPr>
                   <pic:blipFill>
-                    <a:blip r:embed="rId40"/>
+                    <a:blip r:embed="rId42"/>
                     <a:stretch>
                       <a:fillRect/>
                     </a:stretch>
@@ -2274,7 +3135,7 @@
                   <pic:spPr>
                     <a:xfrm>
                       <a:off x="0" y="0"/>
-                      <a:ext cx="5760720" cy="3135630"/>
+                      <a:ext cx="5139550" cy="2797519"/>
                     </a:xfrm>
                     <a:prstGeom prst="rect">
                       <a:avLst/>
@@ -2311,7 +3172,7 @@
                     <pic:cNvPicPr/>
                   </pic:nvPicPr>
                   <pic:blipFill>
-                    <a:blip r:embed="rId41"/>
+                    <a:blip r:embed="rId43"/>
                     <a:stretch>
                       <a:fillRect/>
                     </a:stretch>
@@ -2351,7 +3212,7 @@
                     <pic:cNvPicPr/>
                   </pic:nvPicPr>
                   <pic:blipFill>
-                    <a:blip r:embed="rId42"/>
+                    <a:blip r:embed="rId44"/>
                     <a:stretch>
                       <a:fillRect/>
                     </a:stretch>
@@ -2376,9 +3237,9 @@
           <w:noProof/>
         </w:rPr>
         <w:drawing>
-          <wp:inline distT="0" distB="0" distL="0" distR="0" wp14:anchorId="704DF066" wp14:editId="37847237">
-            <wp:extent cx="4863402" cy="2180620"/>
-            <wp:effectExtent l="0" t="0" r="0" b="0"/>
+          <wp:inline distT="0" distB="0" distL="0" distR="0" wp14:anchorId="704DF066" wp14:editId="212E5B5F">
+            <wp:extent cx="4862830" cy="1364226"/>
+            <wp:effectExtent l="0" t="0" r="0" b="7620"/>
             <wp:docPr id="19173189" name="Image 1"/>
             <wp:cNvGraphicFramePr>
               <a:graphicFrameLocks xmlns:a="http://schemas.openxmlformats.org/drawingml/2006/main" noChangeAspect="1"/>
@@ -2390,20 +3251,27 @@
                     <pic:cNvPr id="19173189" name=""/>
                     <pic:cNvPicPr/>
                   </pic:nvPicPr>
-                  <pic:blipFill>
-                    <a:blip r:embed="rId43"/>
-                    <a:stretch>
-                      <a:fillRect/>
-                    </a:stretch>
+                  <pic:blipFill rotWithShape="1">
+                    <a:blip r:embed="rId45"/>
+                    <a:srcRect b="37431"/>
+                    <a:stretch/>
                   </pic:blipFill>
-                  <pic:spPr>
+                  <pic:spPr bwMode="auto">
                     <a:xfrm>
                       <a:off x="0" y="0"/>
-                      <a:ext cx="4884793" cy="2190211"/>
+                      <a:ext cx="4884793" cy="1370388"/>
                     </a:xfrm>
                     <a:prstGeom prst="rect">
                       <a:avLst/>
                     </a:prstGeom>
+                    <a:ln>
+                      <a:noFill/>
+                    </a:ln>
+                    <a:extLst>
+                      <a:ext uri="{53640926-AAD7-44D8-BBD7-CCE9431645EC}">
+                        <a14:shadowObscured xmlns:a14="http://schemas.microsoft.com/office/drawing/2010/main"/>
+                      </a:ext>
+                    </a:extLst>
                   </pic:spPr>
                 </pic:pic>
               </a:graphicData>
@@ -2454,7 +3322,7 @@
                     <pic:cNvPicPr/>
                   </pic:nvPicPr>
                   <pic:blipFill>
-                    <a:blip r:embed="rId44"/>
+                    <a:blip r:embed="rId46"/>
                     <a:stretch>
                       <a:fillRect/>
                     </a:stretch>
@@ -2476,8 +3344,8 @@
       </w:r>
     </w:p>
     <w:sectPr>
-      <w:headerReference w:type="default" r:id="rId45"/>
-      <w:footerReference w:type="default" r:id="rId46"/>
+      <w:headerReference w:type="default" r:id="rId47"/>
+      <w:footerReference w:type="default" r:id="rId48"/>
       <w:pgSz w:w="11906" w:h="16838"/>
       <w:pgMar w:top="1417" w:right="1417" w:bottom="1417" w:left="1417" w:header="708" w:footer="708" w:gutter="0"/>
       <w:cols w:space="708"/>

</xml_diff>